<commit_message>
Moved onto the Deep Learning Lesson
</commit_message>
<xml_diff>
--- a/Term 1/Introduction to TesorFlow/Notes.docx
+++ b/Term 1/Introduction to TesorFlow/Notes.docx
@@ -335,6 +335,13 @@
     </w:p>
     <w:p>
       <w:r>
+        <w:t>Mini-batching: using a subset of the dataset for your loss function. It isn’t ideal because you aren’t getting the loss of the whole dataset to minimize, but it is much more computationally efficient.</w:t>
+      </w:r>
+      <w:bookmarkStart w:id="0" w:name="_GoBack"/>
+      <w:bookmarkEnd w:id="0"/>
+    </w:p>
+    <w:p>
+      <w:r>
         <w:t xml:space="preserve">Instead of computing the loss with the whole dataset we will get an estimate (not necessarily a good estimate). We will compute the loss with the average loss of a much smaller random collection from the dataset (called the batch). It is very important that your batch is random. You compute that small sets average loss, and then compute its gradient and then pretend that it gives an accurate representation of the whole dataset. </w:t>
       </w:r>
     </w:p>
@@ -442,7 +449,6 @@
           <w:noProof/>
           <w:lang w:eastAsia="en-CA"/>
         </w:rPr>
-        <w:lastRenderedPageBreak/>
         <w:drawing>
           <wp:inline distT="0" distB="0" distL="0" distR="0" wp14:anchorId="066A8A0D" wp14:editId="7C31BC8A">
             <wp:extent cx="4591050" cy="2598652"/>
@@ -550,7 +556,6 @@
     <w:p/>
     <w:p>
       <w:r>
-        <w:lastRenderedPageBreak/>
         <w:t>Cross – Validation:</w:t>
       </w:r>
     </w:p>
@@ -956,10 +961,7 @@
         <w:t>, give an insight on how the model will generalize to an independent dataset (i.e., an unknown dataset, for instance from a real problem), etc.</w:t>
       </w:r>
     </w:p>
-    <w:p>
-      <w:bookmarkStart w:id="0" w:name="_GoBack"/>
-      <w:bookmarkEnd w:id="0"/>
-    </w:p>
+    <w:p/>
     <w:sectPr>
       <w:pgSz w:w="12240" w:h="15840"/>
       <w:pgMar w:top="1440" w:right="1440" w:bottom="1440" w:left="1440" w:header="708" w:footer="708" w:gutter="0"/>

</xml_diff>